<commit_message>
almost done, there are some problems with pointers, gonna ask teacher about them
</commit_message>
<xml_diff>
--- a/1lab_OPPPO/1lab_OPPPO/Пояснение_ШитовСВ_КИ1707б.docx
+++ b/1lab_OPPPO/1lab_OPPPO/Пояснение_ШитовСВ_КИ1707б.docx
@@ -3525,10 +3525,10 @@
         <w:tblLook w:val="04A0"/>
       </w:tblPr>
       <w:tblGrid>
-        <w:gridCol w:w="2355"/>
-        <w:gridCol w:w="2385"/>
-        <w:gridCol w:w="2386"/>
-        <w:gridCol w:w="2445"/>
+        <w:gridCol w:w="2393"/>
+        <w:gridCol w:w="2392"/>
+        <w:gridCol w:w="2393"/>
+        <w:gridCol w:w="2393"/>
       </w:tblGrid>
       <w:tr>
         <w:tc>
@@ -3592,168 +3592,178 @@
                 <w:szCs w:val="28"/>
                 <w:lang w:val="en-US"/>
               </w:rPr>
-              <w:t>//1.a - Type: “tree”; Age: 5; Name: “Ash”;</w:t>
-            </w:r>
-          </w:p>
-          <w:p>
-            <w:pPr>
-              <w:rPr>
-                <w:rFonts w:ascii="Times New Roman" w:hAnsi="Times New Roman" w:cs="Times New Roman"/>
-                <w:sz w:val="28"/>
-                <w:szCs w:val="28"/>
-                <w:lang w:val="en-US"/>
-              </w:rPr>
-            </w:pPr>
-            <w:r>
-              <w:rPr>
-                <w:rFonts w:ascii="Times New Roman" w:hAnsi="Times New Roman" w:cs="Times New Roman"/>
-                <w:sz w:val="28"/>
-                <w:szCs w:val="28"/>
-                <w:lang w:val="en-US"/>
-              </w:rPr>
-              <w:t>//1.b - Type: 1; Age: 5; Name: “Ash”;</w:t>
-            </w:r>
-          </w:p>
-          <w:p>
-            <w:pPr>
-              <w:rPr>
-                <w:rFonts w:ascii="Times New Roman" w:hAnsi="Times New Roman" w:cs="Times New Roman"/>
-                <w:sz w:val="28"/>
-                <w:szCs w:val="28"/>
-                <w:lang w:val="en-US"/>
-              </w:rPr>
-            </w:pPr>
-            <w:r>
-              <w:rPr>
-                <w:rFonts w:ascii="Times New Roman" w:hAnsi="Times New Roman" w:cs="Times New Roman"/>
-                <w:sz w:val="28"/>
-                <w:szCs w:val="28"/>
-                <w:lang w:val="en-US"/>
-              </w:rPr>
-              <w:t>//1.c - Type: “”; Age: 5; Name: “Ash”;</w:t>
-            </w:r>
-          </w:p>
-          <w:p>
-            <w:pPr>
-              <w:rPr>
-                <w:rFonts w:ascii="Times New Roman" w:hAnsi="Times New Roman" w:cs="Times New Roman"/>
-                <w:sz w:val="28"/>
-                <w:szCs w:val="28"/>
-                <w:lang w:val="en-US"/>
-              </w:rPr>
-            </w:pPr>
-            <w:r>
-              <w:rPr>
-                <w:rFonts w:ascii="Times New Roman" w:hAnsi="Times New Roman" w:cs="Times New Roman"/>
-                <w:sz w:val="28"/>
-                <w:szCs w:val="28"/>
-                <w:lang w:val="en-US"/>
-              </w:rPr>
-              <w:t>//1.d - Type: “tree”; Age: “five”; Name: “Ash”;</w:t>
-            </w:r>
-          </w:p>
-          <w:p>
-            <w:pPr>
-              <w:rPr>
-                <w:rFonts w:ascii="Times New Roman" w:hAnsi="Times New Roman" w:cs="Times New Roman"/>
-                <w:sz w:val="28"/>
-                <w:szCs w:val="28"/>
-                <w:lang w:val="en-US"/>
-              </w:rPr>
-            </w:pPr>
-            <w:r>
-              <w:rPr>
-                <w:rFonts w:ascii="Times New Roman" w:hAnsi="Times New Roman" w:cs="Times New Roman"/>
-                <w:sz w:val="28"/>
-                <w:szCs w:val="28"/>
-                <w:lang w:val="en-US"/>
-              </w:rPr>
-              <w:t>//1.e - Type: “tree”; Age:; Name: “Ash”;</w:t>
-            </w:r>
-          </w:p>
-          <w:p>
-            <w:pPr>
-              <w:rPr>
-                <w:rFonts w:ascii="Times New Roman" w:hAnsi="Times New Roman" w:cs="Times New Roman"/>
-                <w:sz w:val="28"/>
-                <w:szCs w:val="28"/>
-                <w:lang w:val="en-US"/>
-              </w:rPr>
-            </w:pPr>
-            <w:r>
-              <w:rPr>
-                <w:rFonts w:ascii="Times New Roman" w:hAnsi="Times New Roman" w:cs="Times New Roman"/>
-                <w:sz w:val="28"/>
-                <w:szCs w:val="28"/>
-                <w:lang w:val="en-US"/>
-              </w:rPr>
-              <w:t>//1.f - Type: “tree”; Age: 5; Name:1;</w:t>
-            </w:r>
-          </w:p>
-          <w:p>
-            <w:pPr>
-              <w:rPr>
-                <w:rFonts w:ascii="Times New Roman" w:hAnsi="Times New Roman" w:cs="Times New Roman"/>
-                <w:sz w:val="28"/>
-                <w:szCs w:val="28"/>
-                <w:lang w:val="en-US"/>
-              </w:rPr>
-            </w:pPr>
-            <w:r>
-              <w:rPr>
-                <w:rFonts w:ascii="Times New Roman" w:hAnsi="Times New Roman" w:cs="Times New Roman"/>
-                <w:sz w:val="28"/>
-                <w:szCs w:val="28"/>
-                <w:lang w:val="en-US"/>
-              </w:rPr>
-              <w:t>//1.g - Type: “tree”; Age: 5; Name: “”;</w:t>
-            </w:r>
-          </w:p>
-          <w:p>
-            <w:pPr>
-              <w:rPr>
-                <w:rFonts w:ascii="Times New Roman" w:hAnsi="Times New Roman" w:cs="Times New Roman"/>
-                <w:sz w:val="28"/>
-                <w:szCs w:val="28"/>
-                <w:lang w:val="en-US"/>
-              </w:rPr>
-            </w:pPr>
-          </w:p>
-          <w:p>
-            <w:pPr>
-              <w:rPr>
-                <w:rFonts w:ascii="Times New Roman" w:hAnsi="Times New Roman" w:cs="Times New Roman"/>
-                <w:sz w:val="28"/>
-                <w:szCs w:val="28"/>
-                <w:lang w:val="en-US"/>
-              </w:rPr>
-            </w:pPr>
-            <w:r>
-              <w:rPr>
-                <w:rFonts w:ascii="Times New Roman" w:hAnsi="Times New Roman" w:cs="Times New Roman"/>
-                <w:sz w:val="28"/>
-                <w:szCs w:val="28"/>
-                <w:lang w:val="en-US"/>
-              </w:rPr>
-              <w:t xml:space="preserve">//2.a - Type: “bush”; </w:t>
-            </w:r>
-            <w:r>
-              <w:rPr>
-                <w:rFonts w:ascii="Times New Roman" w:hAnsi="Times New Roman" w:cs="Times New Roman"/>
-                <w:sz w:val="28"/>
-                <w:szCs w:val="28"/>
-                <w:lang w:val="en-US"/>
-              </w:rPr>
-              <w:t xml:space="preserve">Month: </w:t>
-            </w:r>
-            <w:r>
-              <w:rPr>
-                <w:rFonts w:ascii="Times New Roman" w:hAnsi="Times New Roman" w:cs="Times New Roman"/>
-                <w:sz w:val="28"/>
-                <w:szCs w:val="28"/>
-                <w:lang w:val="en-US"/>
-              </w:rPr>
-              <w:t xml:space="preserve">MONTH_APRIL; </w:t>
+              <w:t>Type: "tree"; Age: "5"; Name: "ash";</w:t>
+            </w:r>
+          </w:p>
+          <w:p>
+            <w:pPr>
+              <w:rPr>
+                <w:rFonts w:ascii="Times New Roman" w:hAnsi="Times New Roman" w:cs="Times New Roman"/>
+                <w:sz w:val="28"/>
+                <w:szCs w:val="28"/>
+                <w:lang w:val="en-US"/>
+              </w:rPr>
+            </w:pPr>
+            <w:r>
+              <w:rPr>
+                <w:rFonts w:ascii="Times New Roman" w:hAnsi="Times New Roman" w:cs="Times New Roman"/>
+                <w:sz w:val="28"/>
+                <w:szCs w:val="28"/>
+                <w:lang w:val="en-US"/>
+              </w:rPr>
+              <w:t>Type: 1; Age: 5; Name: "Ash";</w:t>
+            </w:r>
+          </w:p>
+          <w:p>
+            <w:pPr>
+              <w:rPr>
+                <w:rFonts w:ascii="Times New Roman" w:hAnsi="Times New Roman" w:cs="Times New Roman"/>
+                <w:sz w:val="28"/>
+                <w:szCs w:val="28"/>
+                <w:lang w:val="en-US"/>
+              </w:rPr>
+            </w:pPr>
+            <w:r>
+              <w:rPr>
+                <w:rFonts w:ascii="Times New Roman" w:hAnsi="Times New Roman" w:cs="Times New Roman"/>
+                <w:sz w:val="28"/>
+                <w:szCs w:val="28"/>
+                <w:lang w:val="en-US"/>
+              </w:rPr>
+              <w:t>Type: "tree"; Age: 5; Name: "Ash";</w:t>
+            </w:r>
+          </w:p>
+          <w:p>
+            <w:pPr>
+              <w:rPr>
+                <w:rFonts w:ascii="Times New Roman" w:hAnsi="Times New Roman" w:cs="Times New Roman"/>
+                <w:sz w:val="28"/>
+                <w:szCs w:val="28"/>
+                <w:lang w:val="en-US"/>
+              </w:rPr>
+            </w:pPr>
+            <w:r>
+              <w:rPr>
+                <w:rFonts w:ascii="Times New Roman" w:hAnsi="Times New Roman" w:cs="Times New Roman"/>
+                <w:sz w:val="28"/>
+                <w:szCs w:val="28"/>
+                <w:lang w:val="en-US"/>
+              </w:rPr>
+              <w:t>Type: "tree"; Age: "five"; Name: "Ash";</w:t>
+            </w:r>
+          </w:p>
+          <w:p>
+            <w:pPr>
+              <w:rPr>
+                <w:rFonts w:ascii="Times New Roman" w:hAnsi="Times New Roman" w:cs="Times New Roman"/>
+                <w:sz w:val="28"/>
+                <w:szCs w:val="28"/>
+                <w:lang w:val="en-US"/>
+              </w:rPr>
+            </w:pPr>
+            <w:r>
+              <w:rPr>
+                <w:rFonts w:ascii="Times New Roman" w:hAnsi="Times New Roman" w:cs="Times New Roman"/>
+                <w:sz w:val="28"/>
+                <w:szCs w:val="28"/>
+                <w:lang w:val="en-US"/>
+              </w:rPr>
+              <w:t>Type: "tree"; Age: ; Name: "Ash";</w:t>
+            </w:r>
+          </w:p>
+          <w:p>
+            <w:pPr>
+              <w:rPr>
+                <w:rFonts w:ascii="Times New Roman" w:hAnsi="Times New Roman" w:cs="Times New Roman"/>
+                <w:sz w:val="28"/>
+                <w:szCs w:val="28"/>
+                <w:lang w:val="en-US"/>
+              </w:rPr>
+            </w:pPr>
+            <w:r>
+              <w:rPr>
+                <w:rFonts w:ascii="Times New Roman" w:hAnsi="Times New Roman" w:cs="Times New Roman"/>
+                <w:sz w:val="28"/>
+                <w:szCs w:val="28"/>
+                <w:lang w:val="en-US"/>
+              </w:rPr>
+              <w:t>Type: "tree"; Age: five; Name: 1;</w:t>
+            </w:r>
+          </w:p>
+          <w:p>
+            <w:pPr>
+              <w:rPr>
+                <w:rFonts w:ascii="Times New Roman" w:hAnsi="Times New Roman" w:cs="Times New Roman"/>
+                <w:sz w:val="28"/>
+                <w:szCs w:val="28"/>
+                <w:lang w:val="en-US"/>
+              </w:rPr>
+            </w:pPr>
+            <w:r>
+              <w:rPr>
+                <w:rFonts w:ascii="Times New Roman" w:hAnsi="Times New Roman" w:cs="Times New Roman"/>
+                <w:sz w:val="28"/>
+                <w:szCs w:val="28"/>
+                <w:lang w:val="en-US"/>
+              </w:rPr>
+              <w:t>Type: "tree"; Age: 5; Name: "";</w:t>
+            </w:r>
+          </w:p>
+          <w:p>
+            <w:pPr>
+              <w:rPr>
+                <w:rFonts w:ascii="Times New Roman" w:hAnsi="Times New Roman" w:cs="Times New Roman"/>
+                <w:sz w:val="28"/>
+                <w:szCs w:val="28"/>
+                <w:lang w:val="en-US"/>
+              </w:rPr>
+            </w:pPr>
+            <w:r>
+              <w:rPr>
+                <w:rFonts w:ascii="Times New Roman" w:hAnsi="Times New Roman" w:cs="Times New Roman"/>
+                <w:sz w:val="28"/>
+                <w:szCs w:val="28"/>
+                <w:lang w:val="en-US"/>
+              </w:rPr>
+              <w:t>Type: "bush"; Month: MONTH_APRIL; Name: "Cherry";</w:t>
+            </w:r>
+          </w:p>
+          <w:p>
+            <w:pPr>
+              <w:rPr>
+                <w:rFonts w:ascii="Times New Roman" w:hAnsi="Times New Roman" w:cs="Times New Roman"/>
+                <w:sz w:val="28"/>
+                <w:szCs w:val="28"/>
+                <w:lang w:val="en-US"/>
+              </w:rPr>
+            </w:pPr>
+            <w:r>
+              <w:rPr>
+                <w:rFonts w:ascii="Times New Roman" w:hAnsi="Times New Roman" w:cs="Times New Roman"/>
+                <w:sz w:val="28"/>
+                <w:szCs w:val="28"/>
+                <w:lang w:val="en-US"/>
+              </w:rPr>
+              <w:t>Type: "bush"; Month: MONTH_APRIL; Name: "Cherry tree";</w:t>
+            </w:r>
+          </w:p>
+          <w:p>
+            <w:pPr>
+              <w:rPr>
+                <w:rFonts w:ascii="Times New Roman" w:hAnsi="Times New Roman" w:cs="Times New Roman"/>
+                <w:sz w:val="28"/>
+                <w:szCs w:val="28"/>
+                <w:lang w:val="en-US"/>
+              </w:rPr>
+            </w:pPr>
+            <w:r>
+              <w:rPr>
+                <w:rFonts w:ascii="Times New Roman" w:hAnsi="Times New Roman" w:cs="Times New Roman"/>
+                <w:sz w:val="28"/>
+                <w:szCs w:val="28"/>
+                <w:lang w:val="en-US"/>
+              </w:rPr>
+              <w:t xml:space="preserve">Type: "bush"; </w:t>
             </w:r>
             <w:r>
               <w:rPr>
@@ -3763,265 +3773,101 @@
                 <w:lang w:val="en-US"/>
               </w:rPr>
               <w:lastRenderedPageBreak/>
-              <w:t>Name: “Cherry”;</w:t>
-            </w:r>
-          </w:p>
-          <w:p>
-            <w:pPr>
-              <w:rPr>
-                <w:rFonts w:ascii="Times New Roman" w:hAnsi="Times New Roman" w:cs="Times New Roman"/>
-                <w:sz w:val="28"/>
-                <w:szCs w:val="28"/>
-                <w:lang w:val="en-US"/>
-              </w:rPr>
-            </w:pPr>
-            <w:r>
-              <w:rPr>
-                <w:rFonts w:ascii="Times New Roman" w:hAnsi="Times New Roman" w:cs="Times New Roman"/>
-                <w:sz w:val="28"/>
-                <w:szCs w:val="28"/>
-                <w:lang w:val="en-US"/>
-              </w:rPr>
-              <w:t xml:space="preserve">//2.b - Type: </w:t>
-            </w:r>
-            <w:r>
-              <w:rPr>
-                <w:rFonts w:ascii="Times New Roman" w:hAnsi="Times New Roman" w:cs="Times New Roman"/>
-                <w:sz w:val="28"/>
-                <w:szCs w:val="28"/>
-                <w:lang w:val="en-US"/>
-              </w:rPr>
-              <w:t>2</w:t>
-            </w:r>
-            <w:r>
-              <w:rPr>
-                <w:rFonts w:ascii="Times New Roman" w:hAnsi="Times New Roman" w:cs="Times New Roman"/>
-                <w:sz w:val="28"/>
-                <w:szCs w:val="28"/>
-                <w:lang w:val="en-US"/>
-              </w:rPr>
-              <w:t xml:space="preserve">; </w:t>
-            </w:r>
-            <w:r>
-              <w:rPr>
-                <w:rFonts w:ascii="Times New Roman" w:hAnsi="Times New Roman" w:cs="Times New Roman"/>
-                <w:sz w:val="28"/>
-                <w:szCs w:val="28"/>
-                <w:lang w:val="en-US"/>
-              </w:rPr>
-              <w:t xml:space="preserve">Month: </w:t>
-            </w:r>
-            <w:r>
-              <w:rPr>
-                <w:rFonts w:ascii="Times New Roman" w:hAnsi="Times New Roman" w:cs="Times New Roman"/>
-                <w:sz w:val="28"/>
-                <w:szCs w:val="28"/>
-                <w:lang w:val="en-US"/>
-              </w:rPr>
-              <w:t>MONTH_APRIL; Name: “Cherry”;</w:t>
-            </w:r>
-          </w:p>
-          <w:p>
-            <w:pPr>
-              <w:rPr>
-                <w:rFonts w:ascii="Times New Roman" w:hAnsi="Times New Roman" w:cs="Times New Roman"/>
-                <w:sz w:val="28"/>
-                <w:szCs w:val="28"/>
-                <w:lang w:val="en-US"/>
-              </w:rPr>
-            </w:pPr>
-            <w:r>
-              <w:rPr>
-                <w:rFonts w:ascii="Times New Roman" w:hAnsi="Times New Roman" w:cs="Times New Roman"/>
-                <w:sz w:val="28"/>
-                <w:szCs w:val="28"/>
-                <w:lang w:val="en-US"/>
-              </w:rPr>
-              <w:t>//2.c - Type: “”;</w:t>
-            </w:r>
-            <w:r>
-              <w:rPr>
-                <w:rFonts w:ascii="Times New Roman" w:hAnsi="Times New Roman" w:cs="Times New Roman"/>
-                <w:sz w:val="28"/>
-                <w:szCs w:val="28"/>
-                <w:lang w:val="en-US"/>
-              </w:rPr>
-              <w:t xml:space="preserve"> Month: </w:t>
-            </w:r>
-            <w:r>
-              <w:rPr>
-                <w:rFonts w:ascii="Times New Roman" w:hAnsi="Times New Roman" w:cs="Times New Roman"/>
-                <w:sz w:val="28"/>
-                <w:szCs w:val="28"/>
-                <w:lang w:val="en-US"/>
-              </w:rPr>
-              <w:t>MONTH_APRIL; Name: “Cherry”;</w:t>
-            </w:r>
-          </w:p>
-          <w:p>
-            <w:pPr>
-              <w:rPr>
-                <w:rFonts w:ascii="Times New Roman" w:hAnsi="Times New Roman" w:cs="Times New Roman"/>
-                <w:sz w:val="28"/>
-                <w:szCs w:val="28"/>
-                <w:lang w:val="en-US"/>
-              </w:rPr>
-            </w:pPr>
-            <w:r>
-              <w:rPr>
-                <w:rFonts w:ascii="Times New Roman" w:hAnsi="Times New Roman" w:cs="Times New Roman"/>
-                <w:sz w:val="28"/>
-                <w:szCs w:val="28"/>
-                <w:lang w:val="en-US"/>
-              </w:rPr>
-              <w:t xml:space="preserve">//2.d - Type: “bush”; </w:t>
-            </w:r>
-            <w:r>
-              <w:rPr>
-                <w:rFonts w:ascii="Times New Roman" w:hAnsi="Times New Roman" w:cs="Times New Roman"/>
-                <w:sz w:val="28"/>
-                <w:szCs w:val="28"/>
-                <w:lang w:val="en-US"/>
-              </w:rPr>
-              <w:t>Month: 4</w:t>
-            </w:r>
-            <w:r>
-              <w:rPr>
-                <w:rFonts w:ascii="Times New Roman" w:hAnsi="Times New Roman" w:cs="Times New Roman"/>
-                <w:sz w:val="28"/>
-                <w:szCs w:val="28"/>
-                <w:lang w:val="en-US"/>
-              </w:rPr>
-              <w:t>; Name: “Cherry”;</w:t>
-            </w:r>
-          </w:p>
-          <w:p>
-            <w:pPr>
-              <w:rPr>
-                <w:rFonts w:ascii="Times New Roman" w:hAnsi="Times New Roman" w:cs="Times New Roman"/>
-                <w:sz w:val="28"/>
-                <w:szCs w:val="28"/>
-                <w:lang w:val="en-US"/>
-              </w:rPr>
-            </w:pPr>
-            <w:r>
-              <w:rPr>
-                <w:rFonts w:ascii="Times New Roman" w:hAnsi="Times New Roman" w:cs="Times New Roman"/>
-                <w:sz w:val="28"/>
-                <w:szCs w:val="28"/>
-                <w:lang w:val="en-US"/>
-              </w:rPr>
-              <w:t xml:space="preserve">//2.e - Type: “bush”; </w:t>
-            </w:r>
-            <w:r>
-              <w:rPr>
-                <w:rFonts w:ascii="Times New Roman" w:hAnsi="Times New Roman" w:cs="Times New Roman"/>
-                <w:sz w:val="28"/>
-                <w:szCs w:val="28"/>
-                <w:lang w:val="en-US"/>
-              </w:rPr>
-              <w:t xml:space="preserve">Month: </w:t>
-            </w:r>
-            <w:r>
-              <w:rPr>
-                <w:rFonts w:ascii="Times New Roman" w:hAnsi="Times New Roman" w:cs="Times New Roman"/>
-                <w:sz w:val="28"/>
-                <w:szCs w:val="28"/>
-                <w:lang w:val="en-US"/>
-              </w:rPr>
-              <w:t>; Name: “Cherry”;</w:t>
-            </w:r>
-          </w:p>
-          <w:p>
-            <w:pPr>
-              <w:rPr>
-                <w:rFonts w:ascii="Times New Roman" w:hAnsi="Times New Roman" w:cs="Times New Roman"/>
-                <w:sz w:val="28"/>
-                <w:szCs w:val="28"/>
-                <w:lang w:val="en-US"/>
-              </w:rPr>
-            </w:pPr>
-            <w:r>
-              <w:rPr>
-                <w:rFonts w:ascii="Times New Roman" w:hAnsi="Times New Roman" w:cs="Times New Roman"/>
-                <w:sz w:val="28"/>
-                <w:szCs w:val="28"/>
-                <w:lang w:val="en-US"/>
-              </w:rPr>
-              <w:t xml:space="preserve">//2.f - Type: “bush”; </w:t>
-            </w:r>
-            <w:r>
-              <w:rPr>
-                <w:rFonts w:ascii="Times New Roman" w:hAnsi="Times New Roman" w:cs="Times New Roman"/>
-                <w:sz w:val="28"/>
-                <w:szCs w:val="28"/>
-                <w:lang w:val="en-US"/>
-              </w:rPr>
-              <w:t xml:space="preserve">Month: </w:t>
-            </w:r>
-            <w:r>
-              <w:rPr>
-                <w:rFonts w:ascii="Times New Roman" w:hAnsi="Times New Roman" w:cs="Times New Roman"/>
-                <w:sz w:val="28"/>
-                <w:szCs w:val="28"/>
-                <w:lang w:val="en-US"/>
-              </w:rPr>
-              <w:t xml:space="preserve">MONTH_APRIL; Name: </w:t>
-            </w:r>
-            <w:r>
-              <w:rPr>
-                <w:rFonts w:ascii="Times New Roman" w:hAnsi="Times New Roman" w:cs="Times New Roman"/>
-                <w:sz w:val="28"/>
-                <w:szCs w:val="28"/>
-                <w:lang w:val="en-US"/>
-              </w:rPr>
-              <w:t>3</w:t>
-            </w:r>
-            <w:r>
-              <w:rPr>
-                <w:rFonts w:ascii="Times New Roman" w:hAnsi="Times New Roman" w:cs="Times New Roman"/>
-                <w:sz w:val="28"/>
-                <w:szCs w:val="28"/>
-                <w:lang w:val="en-US"/>
-              </w:rPr>
-              <w:t>;</w:t>
-            </w:r>
-          </w:p>
-          <w:p>
-            <w:pPr>
-              <w:rPr>
-                <w:rFonts w:ascii="Times New Roman" w:hAnsi="Times New Roman" w:cs="Times New Roman"/>
-                <w:sz w:val="28"/>
-                <w:szCs w:val="28"/>
-                <w:lang w:val="en-US"/>
-              </w:rPr>
-            </w:pPr>
-            <w:r>
-              <w:rPr>
-                <w:rFonts w:ascii="Times New Roman" w:hAnsi="Times New Roman" w:cs="Times New Roman"/>
-                <w:sz w:val="28"/>
-                <w:szCs w:val="28"/>
-                <w:lang w:val="en-US"/>
-              </w:rPr>
-              <w:t xml:space="preserve">//2.g - Type: “bush”; </w:t>
-            </w:r>
-            <w:r>
-              <w:rPr>
-                <w:rFonts w:ascii="Times New Roman" w:hAnsi="Times New Roman" w:cs="Times New Roman"/>
-                <w:sz w:val="28"/>
-                <w:szCs w:val="28"/>
-                <w:lang w:val="en-US"/>
-              </w:rPr>
-              <w:t>Month: MONTH_APRIL; Name: “</w:t>
-            </w:r>
-            <w:r>
-              <w:rPr>
-                <w:rFonts w:ascii="Times New Roman" w:hAnsi="Times New Roman" w:cs="Times New Roman"/>
-                <w:sz w:val="28"/>
-                <w:szCs w:val="28"/>
-                <w:lang w:val="en-US"/>
-              </w:rPr>
-              <w:t>”;</w:t>
+              <w:t>Month: MONTH_APRIL; Name: "Cherry2";</w:t>
+            </w:r>
+          </w:p>
+          <w:p>
+            <w:pPr>
+              <w:rPr>
+                <w:rFonts w:ascii="Times New Roman" w:hAnsi="Times New Roman" w:cs="Times New Roman"/>
+                <w:sz w:val="28"/>
+                <w:szCs w:val="28"/>
+                <w:lang w:val="en-US"/>
+              </w:rPr>
+            </w:pPr>
+            <w:r>
+              <w:rPr>
+                <w:rFonts w:ascii="Times New Roman" w:hAnsi="Times New Roman" w:cs="Times New Roman"/>
+                <w:sz w:val="28"/>
+                <w:szCs w:val="28"/>
+                <w:lang w:val="en-US"/>
+              </w:rPr>
+              <w:t>Type: "bush"; Month: 4; Name: "Cherry</w:t>
+            </w:r>
+            <w:r>
+              <w:rPr>
+                <w:rFonts w:ascii="Times New Roman" w:hAnsi="Times New Roman" w:cs="Times New Roman"/>
+                <w:sz w:val="28"/>
+                <w:szCs w:val="28"/>
+                <w:lang w:val="en-US"/>
+              </w:rPr>
+              <w:t>5</w:t>
+            </w:r>
+            <w:r>
+              <w:rPr>
+                <w:rFonts w:ascii="Times New Roman" w:hAnsi="Times New Roman" w:cs="Times New Roman"/>
+                <w:sz w:val="28"/>
+                <w:szCs w:val="28"/>
+                <w:lang w:val="en-US"/>
+              </w:rPr>
+              <w:t>";</w:t>
+            </w:r>
+          </w:p>
+          <w:p>
+            <w:pPr>
+              <w:rPr>
+                <w:rFonts w:ascii="Times New Roman" w:hAnsi="Times New Roman" w:cs="Times New Roman"/>
+                <w:sz w:val="28"/>
+                <w:szCs w:val="28"/>
+                <w:lang w:val="en-US"/>
+              </w:rPr>
+            </w:pPr>
+            <w:r>
+              <w:rPr>
+                <w:rFonts w:ascii="Times New Roman" w:hAnsi="Times New Roman" w:cs="Times New Roman"/>
+                <w:sz w:val="28"/>
+                <w:szCs w:val="28"/>
+                <w:lang w:val="en-US"/>
+              </w:rPr>
+              <w:t>Type: "bush"; Month: ; Name: "Cherry";</w:t>
+            </w:r>
+          </w:p>
+          <w:p>
+            <w:pPr>
+              <w:rPr>
+                <w:rFonts w:ascii="Times New Roman" w:hAnsi="Times New Roman" w:cs="Times New Roman"/>
+                <w:sz w:val="28"/>
+                <w:szCs w:val="28"/>
+                <w:lang w:val="en-US"/>
+              </w:rPr>
+            </w:pPr>
+            <w:r>
+              <w:rPr>
+                <w:rFonts w:ascii="Times New Roman" w:hAnsi="Times New Roman" w:cs="Times New Roman"/>
+                <w:sz w:val="28"/>
+                <w:szCs w:val="28"/>
+                <w:lang w:val="en-US"/>
+              </w:rPr>
+              <w:t>Type: "bush"; Month: MONTH_APRIL; Name: 3;</w:t>
+            </w:r>
+          </w:p>
+          <w:p>
+            <w:pPr>
+              <w:rPr>
+                <w:rFonts w:ascii="Times New Roman" w:hAnsi="Times New Roman" w:cs="Times New Roman"/>
+                <w:sz w:val="28"/>
+                <w:szCs w:val="28"/>
+                <w:lang w:val="en-US"/>
+              </w:rPr>
+            </w:pPr>
+            <w:r>
+              <w:rPr>
+                <w:rFonts w:ascii="Times New Roman" w:hAnsi="Times New Roman" w:cs="Times New Roman"/>
+                <w:sz w:val="28"/>
+                <w:szCs w:val="28"/>
+                <w:lang w:val="en-US"/>
+              </w:rPr>
+              <w:t>Type: "bush"; Month: M0NTH_APRIL; Name: "";</w:t>
             </w:r>
           </w:p>
         </w:tc>
@@ -4113,108 +3959,138 @@
                 <w:sz w:val="28"/>
                 <w:szCs w:val="28"/>
               </w:rPr>
-              <w:t xml:space="preserve"> записи – </w:t>
-            </w:r>
-            <w:r>
-              <w:rPr>
-                <w:rFonts w:ascii="Times New Roman" w:hAnsi="Times New Roman" w:cs="Times New Roman"/>
-                <w:sz w:val="28"/>
-                <w:szCs w:val="28"/>
-              </w:rPr>
-              <w:t>1.</w:t>
-            </w:r>
-            <w:r>
-              <w:rPr>
-                <w:rFonts w:ascii="Times New Roman" w:hAnsi="Times New Roman" w:cs="Times New Roman"/>
-                <w:sz w:val="28"/>
-                <w:szCs w:val="28"/>
-                <w:lang w:val="en-US"/>
-              </w:rPr>
-              <w:t>a</w:t>
-            </w:r>
-            <w:r>
-              <w:rPr>
-                <w:rFonts w:ascii="Times New Roman" w:hAnsi="Times New Roman" w:cs="Times New Roman"/>
-                <w:sz w:val="28"/>
-                <w:szCs w:val="28"/>
-              </w:rPr>
-              <w:t xml:space="preserve"> &amp; 2.</w:t>
-            </w:r>
-            <w:r>
-              <w:rPr>
-                <w:rFonts w:ascii="Times New Roman" w:hAnsi="Times New Roman" w:cs="Times New Roman"/>
-                <w:sz w:val="28"/>
-                <w:szCs w:val="28"/>
-                <w:lang w:val="en-US"/>
-              </w:rPr>
-              <w:t>a</w:t>
-            </w:r>
-          </w:p>
-          <w:p>
-            <w:pPr>
-              <w:rPr>
-                <w:rFonts w:ascii="Times New Roman" w:hAnsi="Times New Roman" w:cs="Times New Roman"/>
-                <w:sz w:val="28"/>
-                <w:szCs w:val="28"/>
-                <w:lang w:val="en-US"/>
-              </w:rPr>
-            </w:pPr>
-            <w:r>
-              <w:rPr>
-                <w:rFonts w:ascii="Times New Roman" w:hAnsi="Times New Roman" w:cs="Times New Roman"/>
-                <w:sz w:val="28"/>
-                <w:szCs w:val="28"/>
-                <w:lang w:val="en-US"/>
-              </w:rPr>
-              <w:t>//1.a - Type: “tree”; Age: 5; Name: “Ash”;</w:t>
-            </w:r>
-          </w:p>
-          <w:p>
-            <w:pPr>
-              <w:rPr>
-                <w:rFonts w:ascii="Times New Roman" w:hAnsi="Times New Roman" w:cs="Times New Roman"/>
-                <w:sz w:val="28"/>
-                <w:szCs w:val="28"/>
-                <w:lang w:val="en-US"/>
-              </w:rPr>
-            </w:pPr>
-            <w:r>
-              <w:rPr>
-                <w:rFonts w:ascii="Times New Roman" w:hAnsi="Times New Roman" w:cs="Times New Roman"/>
-                <w:sz w:val="28"/>
-                <w:szCs w:val="28"/>
-                <w:lang w:val="en-US"/>
-              </w:rPr>
-              <w:t xml:space="preserve">//2.a - Type: “bush”; </w:t>
-            </w:r>
-            <w:r>
-              <w:rPr>
-                <w:rFonts w:ascii="Times New Roman" w:hAnsi="Times New Roman" w:cs="Times New Roman"/>
-                <w:sz w:val="28"/>
-                <w:szCs w:val="28"/>
-                <w:lang w:val="en-US"/>
-              </w:rPr>
-              <w:t xml:space="preserve">Month: </w:t>
-            </w:r>
-            <w:r>
-              <w:rPr>
-                <w:rFonts w:ascii="Times New Roman" w:hAnsi="Times New Roman" w:cs="Times New Roman"/>
-                <w:sz w:val="28"/>
-                <w:szCs w:val="28"/>
-                <w:lang w:val="en-US"/>
-              </w:rPr>
-              <w:t>MONTH_APRIL; Name: “Cherry”;</w:t>
-            </w:r>
-          </w:p>
-          <w:p>
-            <w:pPr>
-              <w:rPr>
-                <w:rFonts w:ascii="Times New Roman" w:hAnsi="Times New Roman" w:cs="Times New Roman"/>
-                <w:sz w:val="28"/>
-                <w:szCs w:val="28"/>
-                <w:lang w:val="en-US"/>
-              </w:rPr>
-            </w:pPr>
+              <w:t xml:space="preserve"> записи</w:t>
+            </w:r>
+          </w:p>
+          <w:p>
+            <w:pPr>
+              <w:rPr>
+                <w:rFonts w:ascii="Times New Roman" w:hAnsi="Times New Roman" w:cs="Times New Roman"/>
+                <w:sz w:val="28"/>
+                <w:szCs w:val="28"/>
+                <w:lang w:val="en-US"/>
+              </w:rPr>
+            </w:pPr>
+            <w:r>
+              <w:rPr>
+                <w:rFonts w:ascii="Times New Roman" w:hAnsi="Times New Roman" w:cs="Times New Roman"/>
+                <w:sz w:val="28"/>
+                <w:szCs w:val="28"/>
+                <w:lang w:val="en-US"/>
+              </w:rPr>
+              <w:t>Type is: tree age is: 5</w:t>
+            </w:r>
+            <w:r>
+              <w:rPr>
+                <w:rFonts w:ascii="Times New Roman" w:hAnsi="Times New Roman" w:cs="Times New Roman"/>
+                <w:sz w:val="28"/>
+                <w:szCs w:val="28"/>
+                <w:lang w:val="en-US"/>
+              </w:rPr>
+              <w:t xml:space="preserve"> name is: Ash;</w:t>
+            </w:r>
+          </w:p>
+          <w:p>
+            <w:pPr>
+              <w:rPr>
+                <w:rFonts w:ascii="Times New Roman" w:hAnsi="Times New Roman" w:cs="Times New Roman"/>
+                <w:sz w:val="28"/>
+                <w:szCs w:val="28"/>
+                <w:lang w:val="en-US"/>
+              </w:rPr>
+            </w:pPr>
+            <w:r>
+              <w:rPr>
+                <w:rFonts w:ascii="Times New Roman" w:hAnsi="Times New Roman" w:cs="Times New Roman"/>
+                <w:sz w:val="28"/>
+                <w:szCs w:val="28"/>
+                <w:lang w:val="en-US"/>
+              </w:rPr>
+              <w:t>Type is: bush month is: MONTH_APRIL</w:t>
+            </w:r>
+            <w:r>
+              <w:rPr>
+                <w:rFonts w:ascii="Times New Roman" w:hAnsi="Times New Roman" w:cs="Times New Roman"/>
+                <w:sz w:val="28"/>
+                <w:szCs w:val="28"/>
+                <w:lang w:val="en-US"/>
+              </w:rPr>
+              <w:t xml:space="preserve"> name is: Cherry;</w:t>
+            </w:r>
+          </w:p>
+          <w:p>
+            <w:pPr>
+              <w:rPr>
+                <w:rFonts w:ascii="Times New Roman" w:hAnsi="Times New Roman" w:cs="Times New Roman"/>
+                <w:sz w:val="28"/>
+                <w:szCs w:val="28"/>
+                <w:lang w:val="en-US"/>
+              </w:rPr>
+            </w:pPr>
+            <w:r>
+              <w:rPr>
+                <w:rFonts w:ascii="Times New Roman" w:hAnsi="Times New Roman" w:cs="Times New Roman"/>
+                <w:sz w:val="28"/>
+                <w:szCs w:val="28"/>
+                <w:lang w:val="en-US"/>
+              </w:rPr>
+              <w:t xml:space="preserve">Type is: bush month is: </w:t>
+            </w:r>
+            <w:r>
+              <w:rPr>
+                <w:rFonts w:ascii="Times New Roman" w:hAnsi="Times New Roman" w:cs="Times New Roman"/>
+                <w:sz w:val="28"/>
+                <w:szCs w:val="28"/>
+                <w:lang w:val="en-US"/>
+              </w:rPr>
+              <w:t>MONTH_APRIL</w:t>
+            </w:r>
+            <w:r>
+              <w:rPr>
+                <w:rFonts w:ascii="Times New Roman" w:hAnsi="Times New Roman" w:cs="Times New Roman"/>
+                <w:sz w:val="28"/>
+                <w:szCs w:val="28"/>
+                <w:lang w:val="en-US"/>
+              </w:rPr>
+              <w:t xml:space="preserve"> name is: "Cherry tree";</w:t>
+            </w:r>
+          </w:p>
+          <w:p>
+            <w:pPr>
+              <w:rPr>
+                <w:rFonts w:ascii="Times New Roman" w:hAnsi="Times New Roman" w:cs="Times New Roman"/>
+                <w:sz w:val="28"/>
+                <w:szCs w:val="28"/>
+                <w:lang w:val="en-US"/>
+              </w:rPr>
+            </w:pPr>
+            <w:r>
+              <w:rPr>
+                <w:rFonts w:ascii="Times New Roman" w:hAnsi="Times New Roman" w:cs="Times New Roman"/>
+                <w:sz w:val="28"/>
+                <w:szCs w:val="28"/>
+                <w:lang w:val="en-US"/>
+              </w:rPr>
+              <w:t xml:space="preserve">Type is: bush month is: </w:t>
+            </w:r>
+            <w:r>
+              <w:rPr>
+                <w:rFonts w:ascii="Times New Roman" w:hAnsi="Times New Roman" w:cs="Times New Roman"/>
+                <w:sz w:val="28"/>
+                <w:szCs w:val="28"/>
+                <w:lang w:val="en-US"/>
+              </w:rPr>
+              <w:t>MONTH_APRIL</w:t>
+            </w:r>
+            <w:r>
+              <w:rPr>
+                <w:rFonts w:ascii="Times New Roman" w:hAnsi="Times New Roman" w:cs="Times New Roman"/>
+                <w:sz w:val="28"/>
+                <w:szCs w:val="28"/>
+                <w:lang w:val="en-US"/>
+              </w:rPr>
+              <w:t xml:space="preserve"> name is: Cherry2;</w:t>
+            </w:r>
           </w:p>
         </w:tc>
         <w:tc>
@@ -4235,82 +4111,31 @@
                 <w:sz w:val="28"/>
                 <w:szCs w:val="28"/>
               </w:rPr>
-              <w:t>При записи в файл было получено два файла, так как остальные не прошли проверку на начальном этапе. Но случай с записью //2</w:t>
-            </w:r>
-            <w:r>
-              <w:rPr>
-                <w:rFonts w:ascii="Times New Roman" w:hAnsi="Times New Roman" w:cs="Times New Roman"/>
-                <w:sz w:val="28"/>
-                <w:szCs w:val="28"/>
-              </w:rPr>
-              <w:t>.</w:t>
-            </w:r>
-            <w:r>
-              <w:rPr>
-                <w:rFonts w:ascii="Times New Roman" w:hAnsi="Times New Roman" w:cs="Times New Roman"/>
-                <w:sz w:val="28"/>
-                <w:szCs w:val="28"/>
-                <w:lang w:val="en-US"/>
-              </w:rPr>
-              <w:t>d</w:t>
-            </w:r>
-            <w:r>
-              <w:rPr>
-                <w:rFonts w:ascii="Times New Roman" w:hAnsi="Times New Roman" w:cs="Times New Roman"/>
-                <w:sz w:val="28"/>
-                <w:szCs w:val="28"/>
-              </w:rPr>
-              <w:t xml:space="preserve"> </w:t>
-            </w:r>
-            <w:r>
-              <w:rPr>
-                <w:rFonts w:ascii="Times New Roman" w:hAnsi="Times New Roman" w:cs="Times New Roman"/>
-                <w:sz w:val="28"/>
-                <w:szCs w:val="28"/>
-              </w:rPr>
-              <w:t xml:space="preserve">можно предусмотреть, добавив обработчик, использующий </w:t>
-            </w:r>
-            <w:r>
-              <w:rPr>
-                <w:rFonts w:ascii="Times New Roman" w:hAnsi="Times New Roman" w:cs="Times New Roman"/>
-                <w:sz w:val="28"/>
-                <w:szCs w:val="28"/>
-                <w:lang w:val="en-US"/>
-              </w:rPr>
-              <w:t>static</w:t>
-            </w:r>
-            <w:r>
-              <w:rPr>
-                <w:rFonts w:ascii="Times New Roman" w:hAnsi="Times New Roman" w:cs="Times New Roman"/>
-                <w:sz w:val="28"/>
-                <w:szCs w:val="28"/>
-              </w:rPr>
-              <w:t>_</w:t>
-            </w:r>
-            <w:r>
-              <w:rPr>
-                <w:rFonts w:ascii="Times New Roman" w:hAnsi="Times New Roman" w:cs="Times New Roman"/>
-                <w:sz w:val="28"/>
-                <w:szCs w:val="28"/>
-                <w:lang w:val="en-US"/>
-              </w:rPr>
-              <w:t>cast</w:t>
-            </w:r>
-            <w:r>
-              <w:rPr>
-                <w:rFonts w:ascii="Times New Roman" w:hAnsi="Times New Roman" w:cs="Times New Roman"/>
-                <w:sz w:val="28"/>
-                <w:szCs w:val="28"/>
-              </w:rPr>
-              <w:t>&lt;…&gt;(…)</w:t>
-            </w:r>
-            <w:r>
-              <w:rPr>
-                <w:rFonts w:ascii="Times New Roman" w:hAnsi="Times New Roman" w:cs="Times New Roman"/>
-                <w:sz w:val="28"/>
-                <w:szCs w:val="28"/>
-              </w:rPr>
-              <w:t xml:space="preserve"> при проверке нового значения.</w:t>
+              <w:t>При</w:t>
+            </w:r>
+            <w:r>
+              <w:rPr>
+                <w:rFonts w:ascii="Times New Roman" w:hAnsi="Times New Roman" w:cs="Times New Roman"/>
+                <w:sz w:val="28"/>
+                <w:szCs w:val="28"/>
+              </w:rPr>
+              <w:t xml:space="preserve"> записи в файл было получено </w:t>
+            </w:r>
+            <w:r>
+              <w:rPr>
+                <w:rFonts w:ascii="Times New Roman" w:hAnsi="Times New Roman" w:cs="Times New Roman"/>
+                <w:sz w:val="28"/>
+                <w:szCs w:val="28"/>
+              </w:rPr>
+              <w:t>4</w:t>
+            </w:r>
+            <w:r>
+              <w:rPr>
+                <w:rFonts w:ascii="Times New Roman" w:hAnsi="Times New Roman" w:cs="Times New Roman"/>
+                <w:sz w:val="28"/>
+                <w:szCs w:val="28"/>
+              </w:rPr>
+              <w:t xml:space="preserve"> файла, так как остальные не прошли проверку на начальном этапе. </w:t>
             </w:r>
           </w:p>
         </w:tc>
@@ -4378,7 +4203,7 @@
           <w:sz w:val="28"/>
           <w:szCs w:val="28"/>
         </w:rPr>
-        <w:t xml:space="preserve">При добавлении элемента, для его хранения будет выделяться участок памяти, содержащий в себе необходимые поля для хранения значений, а также указатели на следующий и предыдущий элементы. </w:t>
+        <w:t>При добавлении элемента, для его хранения будет выделяться участок памяти, содержащий в себе необходимые поля для хранения значений, а также указатели на следующий и предыдущий элементы.</w:t>
       </w:r>
       <w:proofErr w:type="gramEnd"/>
       <w:r>
@@ -4387,7 +4212,7 @@
           <w:sz w:val="28"/>
           <w:szCs w:val="28"/>
         </w:rPr>
-        <w:t xml:space="preserve">Вывод элементов на экран будет осуществляться с помощью последовательного прохождения данного списка и </w:t>
+        <w:t xml:space="preserve"> Вывод элементов на экран будет осуществляться с помощью последовательного прохождения данного списка и </w:t>
       </w:r>
       <w:proofErr w:type="gramStart"/>
       <w:r>
@@ -4503,16 +4328,7 @@
           <w:sz w:val="28"/>
           <w:szCs w:val="28"/>
         </w:rPr>
-        <w:t xml:space="preserve">Сортировку можно производить по многим характеристикам, но самой очевидной является сортировка по алфавиту, производимая по любому </w:t>
-      </w:r>
-      <w:r>
-        <w:rPr>
-          <w:rFonts w:ascii="Times New Roman" w:hAnsi="Times New Roman" w:cs="Times New Roman"/>
-          <w:sz w:val="28"/>
-          <w:szCs w:val="28"/>
-        </w:rPr>
-        <w:lastRenderedPageBreak/>
-        <w:t>из параметров со строковым типом данных. Алгоритм состоит в том, что каждый элемент посимвольно будет сравниваться с другими, тем самым меняя свое положение.</w:t>
+        <w:t>Сортировку можно производить по многим характеристикам, но самой очевидной является сортировка по алфавиту, производимая по любому из параметров со строковым типом данных. Алгоритм состоит в том, что каждый элемент посимвольно будет сравниваться с другими, тем самым меняя свое положение.</w:t>
       </w:r>
     </w:p>
     <w:p>
@@ -5244,7 +5060,7 @@
   <a:extraClrSchemeLst/>
   <a:extLst>
     <a:ext uri="{05A4C25C-085E-4340-85A3-A5531E510DB2}">
-      <thm15:themeFamily xmlns:thm15="http://schemas.microsoft.com/office/thememl/2012/main" xmlns="" name="Office Theme" id="{62F939B6-93AF-4DB8-9C6B-D6C7DFDC589F}" vid="{4A3C46E8-61CC-4603-A589-7422A47A8E4A}"/>
+      <thm15:themeFamily xmlns="" xmlns:thm15="http://schemas.microsoft.com/office/thememl/2012/main" name="Office Theme" id="{62F939B6-93AF-4DB8-9C6B-D6C7DFDC589F}" vid="{4A3C46E8-61CC-4603-A589-7422A47A8E4A}"/>
     </a:ext>
   </a:extLst>
 </a:theme>

</xml_diff>